<commit_message>
Mods to the Documentation
</commit_message>
<xml_diff>
--- a/documentations/transliteration_integration/Integrating Translit Library to Reg-client.docx
+++ b/documentations/transliteration_integration/Integrating Translit Library to Reg-client.docx
@@ -318,14 +318,14 @@
             <v:path o:extrusionok="f" gradientshapeok="t" o:connecttype="rect"/>
             <o:lock v:ext="edit" aspectratio="t"/>
           </v:shapetype>
-          <v:shape id="_x0000_i1072" type="#_x0000_t75" style="width:333pt;height:478pt" o:ole="" o:bordertopcolor="this" o:borderleftcolor="this" o:borderbottomcolor="this" o:borderrightcolor="this">
+          <v:shape id="_x0000_i1025" type="#_x0000_t75" style="width:333pt;height:478pt" o:ole="" o:bordertopcolor="this" o:borderleftcolor="this" o:borderbottomcolor="this" o:borderrightcolor="this">
             <v:imagedata r:id="rId8" o:title=""/>
             <w10:bordertop type="single" width="8"/>
             <w10:borderleft type="single" width="8"/>
             <w10:borderbottom type="single" width="8"/>
             <w10:borderright type="single" width="8"/>
           </v:shape>
-          <o:OLEObject Type="Embed" ProgID="Word.OpenDocumentText.12" ShapeID="_x0000_i1072" DrawAspect="Content" ObjectID="_1682279741" r:id="rId9"/>
+          <o:OLEObject Type="Embed" ProgID="Word.OpenDocumentText.12" ShapeID="_x0000_i1025" DrawAspect="Content" ObjectID="_1682280192" r:id="rId9"/>
         </w:object>
       </w:r>
       <w:r>
@@ -2639,8 +2639,9 @@
           <w:szCs w:val="28"/>
         </w:rPr>
         <w:lastRenderedPageBreak/>
-        <w:t xml:space="preserve">Step </w:t>
-      </w:r>
+        <w:t xml:space="preserve">Step 2: Integrating the </w:t>
+      </w:r>
+      <w:proofErr w:type="spellStart"/>
       <w:r>
         <w:rPr>
           <w:rFonts w:ascii="Times New Roman" w:hAnsi="Times New Roman" w:cs="Times New Roman"/>
@@ -2649,8 +2650,9 @@
           <w:sz w:val="28"/>
           <w:szCs w:val="28"/>
         </w:rPr>
-        <w:t>2</w:t>
-      </w:r>
+        <w:t>Translit</w:t>
+      </w:r>
+      <w:proofErr w:type="spellEnd"/>
       <w:r>
         <w:rPr>
           <w:rFonts w:ascii="Times New Roman" w:hAnsi="Times New Roman" w:cs="Times New Roman"/>
@@ -2659,69 +2661,7 @@
           <w:sz w:val="28"/>
           <w:szCs w:val="28"/>
         </w:rPr>
-        <w:t xml:space="preserve">: </w:t>
-      </w:r>
-      <w:r>
-        <w:rPr>
-          <w:rFonts w:ascii="Times New Roman" w:hAnsi="Times New Roman" w:cs="Times New Roman"/>
-          <w:b/>
-          <w:bCs/>
-          <w:sz w:val="28"/>
-          <w:szCs w:val="28"/>
-        </w:rPr>
-        <w:t xml:space="preserve">Integrating the </w:t>
-      </w:r>
-      <w:proofErr w:type="spellStart"/>
-      <w:r>
-        <w:rPr>
-          <w:rFonts w:ascii="Times New Roman" w:hAnsi="Times New Roman" w:cs="Times New Roman"/>
-          <w:b/>
-          <w:bCs/>
-          <w:sz w:val="28"/>
-          <w:szCs w:val="28"/>
-        </w:rPr>
-        <w:t>Translit</w:t>
-      </w:r>
-      <w:proofErr w:type="spellEnd"/>
-      <w:r>
-        <w:rPr>
-          <w:rFonts w:ascii="Times New Roman" w:hAnsi="Times New Roman" w:cs="Times New Roman"/>
-          <w:b/>
-          <w:bCs/>
-          <w:sz w:val="28"/>
-          <w:szCs w:val="28"/>
-        </w:rPr>
-        <w:t xml:space="preserve"> jar</w:t>
-      </w:r>
-      <w:r>
-        <w:rPr>
-          <w:rFonts w:ascii="Times New Roman" w:hAnsi="Times New Roman" w:cs="Times New Roman"/>
-          <w:b/>
-          <w:bCs/>
-          <w:sz w:val="28"/>
-          <w:szCs w:val="28"/>
-        </w:rPr>
-        <w:t xml:space="preserve"> </w:t>
-      </w:r>
-      <w:r>
-        <w:rPr>
-          <w:rFonts w:ascii="Times New Roman" w:hAnsi="Times New Roman" w:cs="Times New Roman"/>
-          <w:b/>
-          <w:bCs/>
-          <w:sz w:val="28"/>
-          <w:szCs w:val="28"/>
-        </w:rPr>
-        <w:t>to the reg-client source code</w:t>
-      </w:r>
-      <w:r>
-        <w:rPr>
-          <w:rFonts w:ascii="Times New Roman" w:hAnsi="Times New Roman" w:cs="Times New Roman"/>
-          <w:b/>
-          <w:bCs/>
-          <w:sz w:val="28"/>
-          <w:szCs w:val="28"/>
-        </w:rPr>
-        <w:t>.</w:t>
+        <w:t xml:space="preserve"> jar to the reg-client source code.</w:t>
       </w:r>
       <w:r>
         <w:rPr>
@@ -2754,27 +2694,14 @@
         </w:numPr>
       </w:pPr>
       <w:r>
-        <w:t xml:space="preserve">Add the jar (we built in Step 1) </w:t>
-      </w:r>
-      <w:r>
-        <w:t>to the resources folder</w:t>
-      </w:r>
-      <w:r>
-        <w:t xml:space="preserve">. </w:t>
+        <w:t xml:space="preserve">Add the jar (we built in Step 1) to the resources folder. </w:t>
       </w:r>
       <w:r>
         <w:rPr>
           <w:i/>
           <w:iCs/>
         </w:rPr>
-        <w:t>(</w:t>
-      </w:r>
-      <w:r>
-        <w:rPr>
-          <w:i/>
-          <w:iCs/>
-        </w:rPr>
-        <w:t>\reg-client\registration\registration-client\src\main\resources\translit_lib\translit-core-1.0.0.jar</w:t>
+        <w:t>(\reg-client\registration\registration-client\src\main\resources\translit_lib\translit-core-1.0.0.jar</w:t>
       </w:r>
       <w:r>
         <w:t>)</w:t>
@@ -3472,25 +3399,7 @@
           <w:i/>
           <w:iCs/>
         </w:rPr>
-        <w:t>(</w:t>
-      </w:r>
-      <w:r>
-        <w:rPr>
-          <w:b/>
-          <w:bCs/>
-          <w:i/>
-          <w:iCs/>
-        </w:rPr>
-        <w:t>\translit-master\modules\core\src\main\resources\com\asankha\translit\resources</w:t>
-      </w:r>
-      <w:r>
-        <w:rPr>
-          <w:b/>
-          <w:bCs/>
-          <w:i/>
-          <w:iCs/>
-        </w:rPr>
-        <w:t>)</w:t>
+        <w:t>(\translit-master\modules\core\src\main\resources\com\asankha\translit\resources)</w:t>
       </w:r>
       <w:r>
         <w:rPr>
@@ -3608,32 +3517,33 @@
           <w:sz w:val="24"/>
           <w:szCs w:val="24"/>
         </w:rPr>
-        <w:t>Finally a</w:t>
-      </w:r>
+        <w:t xml:space="preserve">Finally add the newly built </w:t>
+      </w:r>
+      <w:proofErr w:type="gramStart"/>
       <w:r>
         <w:rPr>
           <w:rFonts w:ascii="Times New Roman" w:hAnsi="Times New Roman" w:cs="Times New Roman"/>
           <w:sz w:val="24"/>
           <w:szCs w:val="24"/>
         </w:rPr>
-        <w:t xml:space="preserve">dd the </w:t>
-      </w:r>
+        <w:t>jar  to</w:t>
+      </w:r>
+      <w:proofErr w:type="gramEnd"/>
       <w:r>
         <w:rPr>
           <w:rFonts w:ascii="Times New Roman" w:hAnsi="Times New Roman" w:cs="Times New Roman"/>
           <w:sz w:val="24"/>
           <w:szCs w:val="24"/>
         </w:rPr>
-        <w:t xml:space="preserve">newly built </w:t>
-      </w:r>
-      <w:proofErr w:type="gramStart"/>
+        <w:t xml:space="preserve"> the resources folder</w:t>
+      </w:r>
       <w:r>
         <w:rPr>
           <w:rFonts w:ascii="Times New Roman" w:hAnsi="Times New Roman" w:cs="Times New Roman"/>
           <w:sz w:val="24"/>
           <w:szCs w:val="24"/>
         </w:rPr>
-        <w:t>ja</w:t>
+        <w:t xml:space="preserve"> </w:t>
       </w:r>
       <w:r>
         <w:rPr>
@@ -3641,24 +3551,29 @@
           <w:sz w:val="24"/>
           <w:szCs w:val="24"/>
         </w:rPr>
-        <w:t xml:space="preserve">r </w:t>
-      </w:r>
-      <w:r>
-        <w:rPr>
-          <w:rFonts w:ascii="Times New Roman" w:hAnsi="Times New Roman" w:cs="Times New Roman"/>
+        <w:t>(</w:t>
+      </w:r>
+      <w:r>
+        <w:rPr>
+          <w:rFonts w:ascii="Times New Roman" w:hAnsi="Times New Roman" w:cs="Times New Roman"/>
+          <w:i/>
+          <w:iCs/>
           <w:sz w:val="24"/>
           <w:szCs w:val="24"/>
         </w:rPr>
-        <w:t xml:space="preserve"> to</w:t>
-      </w:r>
-      <w:proofErr w:type="gramEnd"/>
-      <w:r>
-        <w:rPr>
-          <w:rFonts w:ascii="Times New Roman" w:hAnsi="Times New Roman" w:cs="Times New Roman"/>
+        <w:t>same as in</w:t>
+      </w:r>
+      <w:r>
+        <w:rPr>
+          <w:rFonts w:ascii="Times New Roman" w:hAnsi="Times New Roman" w:cs="Times New Roman"/>
+          <w:b/>
+          <w:bCs/>
+          <w:i/>
+          <w:iCs/>
           <w:sz w:val="24"/>
           <w:szCs w:val="24"/>
         </w:rPr>
-        <w:t xml:space="preserve"> the resources folder</w:t>
+        <w:t xml:space="preserve"> Step 2.1</w:t>
       </w:r>
       <w:r>
         <w:rPr>
@@ -3666,7 +3581,15 @@
           <w:sz w:val="24"/>
           <w:szCs w:val="24"/>
         </w:rPr>
-        <w:t xml:space="preserve"> for the changes to reflect in the Reg-Client</w:t>
+        <w:t xml:space="preserve">) </w:t>
+      </w:r>
+      <w:r>
+        <w:rPr>
+          <w:rFonts w:ascii="Times New Roman" w:hAnsi="Times New Roman" w:cs="Times New Roman"/>
+          <w:sz w:val="24"/>
+          <w:szCs w:val="24"/>
+        </w:rPr>
+        <w:t>for the changes to reflect in the Reg-Client</w:t>
       </w:r>
       <w:r>
         <w:rPr>
@@ -4554,6 +4477,7 @@
   <w:style w:type="character" w:default="1" w:styleId="DefaultParagraphFont">
     <w:name w:val="Default Paragraph Font"/>
     <w:uiPriority w:val="1"/>
+    <w:semiHidden/>
     <w:unhideWhenUsed/>
   </w:style>
   <w:style w:type="table" w:default="1" w:styleId="TableNormal">

</xml_diff>